<commit_message>
Finalized HMM (I hope)
</commit_message>
<xml_diff>
--- a/Notes.docx
+++ b/Notes.docx
@@ -1,6 +1,6 @@
 
 <file path=word/document.xml><?xml version="1.0" encoding="utf-8"?>
-<w:document xmlns:wpc="http://schemas.microsoft.com/office/word/2010/wordprocessingCanvas" xmlns:cx="http://schemas.microsoft.com/office/drawing/2014/chartex" xmlns:cx1="http://schemas.microsoft.com/office/drawing/2015/9/8/chartex" xmlns:cx2="http://schemas.microsoft.com/office/drawing/2015/10/21/chartex" xmlns:cx3="http://schemas.microsoft.com/office/drawing/2016/5/9/chartex" xmlns:cx4="http://schemas.microsoft.com/office/drawing/2016/5/10/chartex" xmlns:cx5="http://schemas.microsoft.com/office/drawing/2016/5/11/chartex" xmlns:cx6="http://schemas.microsoft.com/office/drawing/2016/5/12/chartex" xmlns:cx7="http://schemas.microsoft.com/office/drawing/2016/5/13/chartex" xmlns:cx8="http://schemas.microsoft.com/office/drawing/2016/5/14/chartex" xmlns:mc="http://schemas.openxmlformats.org/markup-compatibility/2006" xmlns:aink="http://schemas.microsoft.com/office/drawing/2016/ink" xmlns:am3d="http://schemas.microsoft.com/office/drawing/2017/model3d" xmlns:o="urn:schemas-microsoft-com:office:office" xmlns:r="http://schemas.openxmlformats.org/officeDocument/2006/relationships" xmlns:m="http://schemas.openxmlformats.org/officeDocument/2006/math" xmlns:v="urn:schemas-microsoft-com:vml" xmlns:wp14="http://schemas.microsoft.com/office/word/2010/wordprocessingDrawing" xmlns:wp="http://schemas.openxmlformats.org/drawingml/2006/wordprocessingDrawing" xmlns:w10="urn:schemas-microsoft-com:office:word" xmlns:w="http://schemas.openxmlformats.org/wordprocessingml/2006/main" xmlns:w14="http://schemas.microsoft.com/office/word/2010/wordml" xmlns:w15="http://schemas.microsoft.com/office/word/2012/wordml" xmlns:w16cid="http://schemas.microsoft.com/office/word/2016/wordml/cid" xmlns:w16se="http://schemas.microsoft.com/office/word/2015/wordml/symex" xmlns:wpg="http://schemas.microsoft.com/office/word/2010/wordprocessingGroup" xmlns:wpi="http://schemas.microsoft.com/office/word/2010/wordprocessingInk" xmlns:wne="http://schemas.microsoft.com/office/word/2006/wordml" xmlns:wps="http://schemas.microsoft.com/office/word/2010/wordprocessingShape" mc:Ignorable="w14 w15 w16se w16cid wp14">
+<w:document xmlns:wpc="http://schemas.microsoft.com/office/word/2010/wordprocessingCanvas" xmlns:cx="http://schemas.microsoft.com/office/drawing/2014/chartex" xmlns:cx1="http://schemas.microsoft.com/office/drawing/2015/9/8/chartex" xmlns:cx2="http://schemas.microsoft.com/office/drawing/2015/10/21/chartex" xmlns:cx3="http://schemas.microsoft.com/office/drawing/2016/5/9/chartex" xmlns:cx4="http://schemas.microsoft.com/office/drawing/2016/5/10/chartex" xmlns:cx5="http://schemas.microsoft.com/office/drawing/2016/5/11/chartex" xmlns:cx6="http://schemas.microsoft.com/office/drawing/2016/5/12/chartex" xmlns:cx7="http://schemas.microsoft.com/office/drawing/2016/5/13/chartex" xmlns:cx8="http://schemas.microsoft.com/office/drawing/2016/5/14/chartex" xmlns:mc="http://schemas.openxmlformats.org/markup-compatibility/2006" xmlns:aink="http://schemas.microsoft.com/office/drawing/2016/ink" xmlns:am3d="http://schemas.microsoft.com/office/drawing/2017/model3d" xmlns:o="urn:schemas-microsoft-com:office:office" xmlns:r="http://schemas.openxmlformats.org/officeDocument/2006/relationships" xmlns:m="http://schemas.openxmlformats.org/officeDocument/2006/math" xmlns:v="urn:schemas-microsoft-com:vml" xmlns:wp14="http://schemas.microsoft.com/office/word/2010/wordprocessingDrawing" xmlns:wp="http://schemas.openxmlformats.org/drawingml/2006/wordprocessingDrawing" xmlns:w10="urn:schemas-microsoft-com:office:word" xmlns:w="http://schemas.openxmlformats.org/wordprocessingml/2006/main" xmlns:w14="http://schemas.microsoft.com/office/word/2010/wordml" xmlns:w15="http://schemas.microsoft.com/office/word/2012/wordml" xmlns:w16cex="http://schemas.microsoft.com/office/word/2018/wordml/cex" xmlns:w16cid="http://schemas.microsoft.com/office/word/2016/wordml/cid" xmlns:w16="http://schemas.microsoft.com/office/word/2018/wordml" xmlns:w16se="http://schemas.microsoft.com/office/word/2015/wordml/symex" xmlns:wpg="http://schemas.microsoft.com/office/word/2010/wordprocessingGroup" xmlns:wpi="http://schemas.microsoft.com/office/word/2010/wordprocessingInk" xmlns:wne="http://schemas.microsoft.com/office/word/2006/wordml" xmlns:wps="http://schemas.microsoft.com/office/word/2010/wordprocessingShape" mc:Ignorable="w14 w15 w16se w16cid w16 w16cex wp14">
   <w:body>
     <w:p>
       <w:r>
@@ -23,16 +23,28 @@
           <w:ilvl w:val="0"/>
           <w:numId w:val="1"/>
         </w:numPr>
-      </w:pPr>
-      <w:r>
+        <w:rPr>
+          <w:strike/>
+        </w:rPr>
+      </w:pPr>
+      <w:r>
+        <w:rPr>
+          <w:strike/>
+        </w:rPr>
         <w:t xml:space="preserve">Create </w:t>
       </w:r>
       <w:proofErr w:type="spellStart"/>
       <w:r>
+        <w:rPr>
+          <w:strike/>
+        </w:rPr>
         <w:t>Homeranges</w:t>
       </w:r>
       <w:proofErr w:type="spellEnd"/>
       <w:r>
+        <w:rPr>
+          <w:strike/>
+        </w:rPr>
         <w:t xml:space="preserve"> from 2018-2020 birds</w:t>
       </w:r>
     </w:p>
@@ -43,8 +55,14 @@
           <w:ilvl w:val="0"/>
           <w:numId w:val="1"/>
         </w:numPr>
-      </w:pPr>
-      <w:r>
+        <w:rPr>
+          <w:strike/>
+        </w:rPr>
+      </w:pPr>
+      <w:r>
+        <w:rPr>
+          <w:strike/>
+        </w:rPr>
         <w:t>Produce Availability points for RSF for roosts and full tracks</w:t>
       </w:r>
     </w:p>
@@ -55,16 +73,28 @@
           <w:ilvl w:val="0"/>
           <w:numId w:val="1"/>
         </w:numPr>
-      </w:pPr>
-      <w:r>
+        <w:rPr>
+          <w:strike/>
+        </w:rPr>
+      </w:pPr>
+      <w:r>
+        <w:rPr>
+          <w:strike/>
+        </w:rPr>
         <w:t xml:space="preserve">Create SSF points and </w:t>
       </w:r>
       <w:proofErr w:type="spellStart"/>
       <w:r>
+        <w:rPr>
+          <w:strike/>
+        </w:rPr>
         <w:t>randoms</w:t>
       </w:r>
       <w:proofErr w:type="spellEnd"/>
       <w:r>
+        <w:rPr>
+          <w:strike/>
+        </w:rPr>
         <w:t xml:space="preserve"> using full track, then subset that for the roost locations</w:t>
       </w:r>
     </w:p>
@@ -75,16 +105,28 @@
           <w:ilvl w:val="1"/>
           <w:numId w:val="1"/>
         </w:numPr>
-      </w:pPr>
-      <w:r>
+        <w:rPr>
+          <w:strike/>
+        </w:rPr>
+      </w:pPr>
+      <w:r>
+        <w:rPr>
+          <w:strike/>
+        </w:rPr>
         <w:t xml:space="preserve">Want the roost availability based on where they were </w:t>
       </w:r>
       <w:proofErr w:type="gramStart"/>
       <w:r>
+        <w:rPr>
+          <w:strike/>
+        </w:rPr>
         <w:t>previous to</w:t>
       </w:r>
       <w:proofErr w:type="gramEnd"/>
       <w:r>
+        <w:rPr>
+          <w:strike/>
+        </w:rPr>
         <w:t xml:space="preserve"> roosting.</w:t>
       </w:r>
     </w:p>
@@ -95,8 +137,14 @@
           <w:ilvl w:val="0"/>
           <w:numId w:val="1"/>
         </w:numPr>
-      </w:pPr>
-      <w:r>
+        <w:rPr>
+          <w:strike/>
+        </w:rPr>
+      </w:pPr>
+      <w:r>
+        <w:rPr>
+          <w:strike/>
+        </w:rPr>
         <w:t>Prepare Covariates – raster with moving window value?</w:t>
       </w:r>
     </w:p>
@@ -107,8 +155,14 @@
           <w:ilvl w:val="1"/>
           <w:numId w:val="1"/>
         </w:numPr>
-      </w:pPr>
-      <w:r>
+        <w:rPr>
+          <w:strike/>
+        </w:rPr>
+      </w:pPr>
+      <w:r>
+        <w:rPr>
+          <w:strike/>
+        </w:rPr>
         <w:t>Basal Area</w:t>
       </w:r>
     </w:p>
@@ -119,8 +173,14 @@
           <w:ilvl w:val="1"/>
           <w:numId w:val="1"/>
         </w:numPr>
-      </w:pPr>
-      <w:r>
+        <w:rPr>
+          <w:strike/>
+        </w:rPr>
+      </w:pPr>
+      <w:r>
+        <w:rPr>
+          <w:strike/>
+        </w:rPr>
         <w:t>Mean Tree Height</w:t>
       </w:r>
     </w:p>
@@ -131,12 +191,21 @@
           <w:ilvl w:val="1"/>
           <w:numId w:val="1"/>
         </w:numPr>
-      </w:pPr>
-      <w:r>
+        <w:rPr>
+          <w:strike/>
+        </w:rPr>
+      </w:pPr>
+      <w:r>
+        <w:rPr>
+          <w:strike/>
+        </w:rPr>
         <w:t xml:space="preserve">Percent </w:t>
       </w:r>
       <w:proofErr w:type="spellStart"/>
       <w:r>
+        <w:rPr>
+          <w:strike/>
+        </w:rPr>
         <w:t>Sofwood</w:t>
       </w:r>
       <w:proofErr w:type="spellEnd"/>
@@ -148,8 +217,14 @@
           <w:ilvl w:val="1"/>
           <w:numId w:val="1"/>
         </w:numPr>
-      </w:pPr>
-      <w:r>
+        <w:rPr>
+          <w:strike/>
+        </w:rPr>
+      </w:pPr>
+      <w:r>
+        <w:rPr>
+          <w:strike/>
+        </w:rPr>
         <w:t>Distance to Edge</w:t>
       </w:r>
     </w:p>
@@ -160,8 +235,14 @@
           <w:ilvl w:val="1"/>
           <w:numId w:val="1"/>
         </w:numPr>
-      </w:pPr>
-      <w:r>
+        <w:rPr>
+          <w:strike/>
+        </w:rPr>
+      </w:pPr>
+      <w:r>
+        <w:rPr>
+          <w:strike/>
+        </w:rPr>
         <w:t>Wind Chill</w:t>
       </w:r>
     </w:p>
@@ -172,8 +253,14 @@
           <w:ilvl w:val="1"/>
           <w:numId w:val="1"/>
         </w:numPr>
-      </w:pPr>
-      <w:r>
+        <w:rPr>
+          <w:strike/>
+        </w:rPr>
+      </w:pPr>
+      <w:r>
+        <w:rPr>
+          <w:strike/>
+        </w:rPr>
         <w:t>Weather PCA</w:t>
       </w:r>
     </w:p>
@@ -184,8 +271,14 @@
           <w:ilvl w:val="1"/>
           <w:numId w:val="1"/>
         </w:numPr>
-      </w:pPr>
-      <w:r>
+        <w:rPr>
+          <w:strike/>
+        </w:rPr>
+      </w:pPr>
+      <w:r>
+        <w:rPr>
+          <w:strike/>
+        </w:rPr>
         <w:t>Developed</w:t>
       </w:r>
     </w:p>
@@ -196,8 +289,14 @@
           <w:ilvl w:val="1"/>
           <w:numId w:val="1"/>
         </w:numPr>
-      </w:pPr>
-      <w:r>
+        <w:rPr>
+          <w:strike/>
+        </w:rPr>
+      </w:pPr>
+      <w:r>
+        <w:rPr>
+          <w:strike/>
+        </w:rPr>
         <w:t>Agriculture</w:t>
       </w:r>
     </w:p>
@@ -208,8 +307,14 @@
           <w:ilvl w:val="0"/>
           <w:numId w:val="1"/>
         </w:numPr>
-      </w:pPr>
-      <w:r>
+        <w:rPr>
+          <w:strike/>
+        </w:rPr>
+      </w:pPr>
+      <w:r>
+        <w:rPr>
+          <w:strike/>
+        </w:rPr>
         <w:t>Run SSF/RSF based on how roost site/diurnal site selection changes based on dynamic covariates.</w:t>
       </w:r>
     </w:p>
@@ -220,8 +325,14 @@
           <w:ilvl w:val="0"/>
           <w:numId w:val="1"/>
         </w:numPr>
-      </w:pPr>
-      <w:r>
+        <w:rPr>
+          <w:highlight w:val="yellow"/>
+        </w:rPr>
+      </w:pPr>
+      <w:r>
+        <w:rPr>
+          <w:highlight w:val="yellow"/>
+        </w:rPr>
         <w:t>Compare diurnal (behavior) and roost to roost (change habitat) step lengths among birds.</w:t>
       </w:r>
     </w:p>
@@ -710,13 +821,8 @@
         </w:numPr>
       </w:pPr>
       <w:r>
-        <w:t xml:space="preserve">Circular and need to be dealt with in a </w:t>
-      </w:r>
-      <w:proofErr w:type="gramStart"/>
-      <w:r>
-        <w:t>particular way</w:t>
-      </w:r>
-      <w:proofErr w:type="gramEnd"/>
+        <w:t>Circular and need to be dealt with in a particular way</w:t>
+      </w:r>
     </w:p>
     <w:p>
       <w:pPr>
@@ -2061,12 +2167,21 @@
           <w:ilvl w:val="0"/>
           <w:numId w:val="6"/>
         </w:numPr>
-      </w:pPr>
-      <w:r>
+        <w:rPr>
+          <w:strike/>
+        </w:rPr>
+      </w:pPr>
+      <w:r>
+        <w:rPr>
+          <w:strike/>
+        </w:rPr>
         <w:t xml:space="preserve">Roost results consistent with </w:t>
       </w:r>
       <w:proofErr w:type="spellStart"/>
       <w:r>
+        <w:rPr>
+          <w:strike/>
+        </w:rPr>
         <w:t>Kaj</w:t>
       </w:r>
       <w:proofErr w:type="spellEnd"/>
@@ -2078,8 +2193,14 @@
           <w:ilvl w:val="0"/>
           <w:numId w:val="6"/>
         </w:numPr>
-      </w:pPr>
-      <w:r>
+        <w:rPr>
+          <w:strike/>
+        </w:rPr>
+      </w:pPr>
+      <w:r>
+        <w:rPr>
+          <w:strike/>
+        </w:rPr>
         <w:t>Not seeing selection for food subsidy in day use</w:t>
       </w:r>
     </w:p>
@@ -2090,8 +2211,14 @@
           <w:ilvl w:val="1"/>
           <w:numId w:val="6"/>
         </w:numPr>
-      </w:pPr>
-      <w:r>
+        <w:rPr>
+          <w:strike/>
+        </w:rPr>
+      </w:pPr>
+      <w:r>
+        <w:rPr>
+          <w:strike/>
+        </w:rPr>
         <w:t>Could look at HMM to get behavioral states</w:t>
       </w:r>
     </w:p>
@@ -2102,8 +2229,14 @@
           <w:ilvl w:val="2"/>
           <w:numId w:val="6"/>
         </w:numPr>
-      </w:pPr>
-      <w:r>
+        <w:rPr>
+          <w:strike/>
+        </w:rPr>
+      </w:pPr>
+      <w:r>
+        <w:rPr>
+          <w:strike/>
+        </w:rPr>
         <w:t>3 states (loafing, foraging, and roosting)</w:t>
       </w:r>
     </w:p>
@@ -2126,8 +2259,14 @@
           <w:ilvl w:val="0"/>
           <w:numId w:val="6"/>
         </w:numPr>
-      </w:pPr>
-      <w:r>
+        <w:rPr>
+          <w:strike/>
+        </w:rPr>
+      </w:pPr>
+      <w:r>
+        <w:rPr>
+          <w:strike/>
+        </w:rPr>
         <w:t>Cleaner to create discrete analyses and run them separately</w:t>
       </w:r>
     </w:p>
@@ -2138,8 +2277,14 @@
           <w:ilvl w:val="0"/>
           <w:numId w:val="6"/>
         </w:numPr>
-      </w:pPr>
-      <w:r>
+        <w:rPr>
+          <w:strike/>
+        </w:rPr>
+      </w:pPr>
+      <w:r>
+        <w:rPr>
+          <w:strike/>
+        </w:rPr>
         <w:t>New subset – foraging and loafing periods analysis</w:t>
       </w:r>
     </w:p>
@@ -2150,8 +2295,14 @@
           <w:ilvl w:val="1"/>
           <w:numId w:val="6"/>
         </w:numPr>
-      </w:pPr>
-      <w:r>
+        <w:rPr>
+          <w:strike/>
+        </w:rPr>
+      </w:pPr>
+      <w:r>
+        <w:rPr>
+          <w:strike/>
+        </w:rPr>
         <w:t>Can either do HMM or hour of day</w:t>
       </w:r>
     </w:p>
@@ -2162,8 +2313,14 @@
           <w:ilvl w:val="1"/>
           <w:numId w:val="6"/>
         </w:numPr>
-      </w:pPr>
-      <w:r>
+        <w:rPr>
+          <w:strike/>
+        </w:rPr>
+      </w:pPr>
+      <w:r>
+        <w:rPr>
+          <w:strike/>
+        </w:rPr>
         <w:t>If hour of day, look at how does step length  change with time of day</w:t>
       </w:r>
     </w:p>
@@ -2174,8 +2331,14 @@
           <w:ilvl w:val="0"/>
           <w:numId w:val="6"/>
         </w:numPr>
-      </w:pPr>
-      <w:r>
+        <w:rPr>
+          <w:highlight w:val="yellow"/>
+        </w:rPr>
+      </w:pPr>
+      <w:r>
+        <w:rPr>
+          <w:highlight w:val="yellow"/>
+        </w:rPr>
         <w:t>Does changing weather affect behavior state</w:t>
       </w:r>
     </w:p>
@@ -2198,8 +2361,14 @@
           <w:ilvl w:val="0"/>
           <w:numId w:val="6"/>
         </w:numPr>
-      </w:pPr>
-      <w:r>
+        <w:rPr>
+          <w:strike/>
+        </w:rPr>
+      </w:pPr>
+      <w:r>
+        <w:rPr>
+          <w:strike/>
+        </w:rPr>
         <w:t>Can drop Percent SW  (cell specific) in foraging/loafing, for roost use both</w:t>
       </w:r>
     </w:p>
@@ -2210,8 +2379,14 @@
           <w:ilvl w:val="0"/>
           <w:numId w:val="6"/>
         </w:numPr>
-      </w:pPr>
-      <w:r>
+        <w:rPr>
+          <w:strike/>
+        </w:rPr>
+      </w:pPr>
+      <w:r>
+        <w:rPr>
+          <w:strike/>
+        </w:rPr>
         <w:t>Keep aggregated food subsidy?</w:t>
       </w:r>
     </w:p>
@@ -2222,8 +2397,14 @@
           <w:ilvl w:val="1"/>
           <w:numId w:val="6"/>
         </w:numPr>
-      </w:pPr>
-      <w:r>
+        <w:rPr>
+          <w:strike/>
+        </w:rPr>
+      </w:pPr>
+      <w:r>
+        <w:rPr>
+          <w:strike/>
+        </w:rPr>
         <w:t>Random slope deals with difference</w:t>
       </w:r>
     </w:p>
@@ -2234,8 +2415,14 @@
           <w:ilvl w:val="1"/>
           <w:numId w:val="6"/>
         </w:numPr>
-      </w:pPr>
-      <w:r>
+        <w:rPr>
+          <w:strike/>
+        </w:rPr>
+      </w:pPr>
+      <w:r>
+        <w:rPr>
+          <w:strike/>
+        </w:rPr>
         <w:t>Keep them separate</w:t>
       </w:r>
     </w:p>
@@ -2246,32 +2433,56 @@
           <w:ilvl w:val="0"/>
           <w:numId w:val="6"/>
         </w:numPr>
-      </w:pPr>
-      <w:r>
+        <w:rPr>
+          <w:strike/>
+        </w:rPr>
+      </w:pPr>
+      <w:r>
+        <w:rPr>
+          <w:strike/>
+        </w:rPr>
         <w:t>Update buffer for NLCD classifications to 1 cell out (</w:t>
       </w:r>
       <w:proofErr w:type="spellStart"/>
       <w:r>
+        <w:rPr>
+          <w:strike/>
+        </w:rPr>
         <w:t>PropAg</w:t>
       </w:r>
       <w:proofErr w:type="spellEnd"/>
       <w:r>
+        <w:rPr>
+          <w:strike/>
+        </w:rPr>
         <w:t xml:space="preserve">, </w:t>
       </w:r>
       <w:proofErr w:type="spellStart"/>
       <w:r>
+        <w:rPr>
+          <w:strike/>
+        </w:rPr>
         <w:t>PropDev</w:t>
       </w:r>
       <w:proofErr w:type="spellEnd"/>
       <w:r>
+        <w:rPr>
+          <w:strike/>
+        </w:rPr>
         <w:t xml:space="preserve">, </w:t>
       </w:r>
       <w:proofErr w:type="spellStart"/>
       <w:r>
+        <w:rPr>
+          <w:strike/>
+        </w:rPr>
         <w:t>PropSW</w:t>
       </w:r>
       <w:proofErr w:type="spellEnd"/>
       <w:r>
+        <w:rPr>
+          <w:strike/>
+        </w:rPr>
         <w:t>)</w:t>
       </w:r>
     </w:p>
@@ -2333,8 +2544,6 @@
       <w:r>
         <w:t>Incorporate Vital rates – Keep in back pocket</w:t>
       </w:r>
-      <w:bookmarkStart w:id="0" w:name="_GoBack"/>
-      <w:bookmarkEnd w:id="0"/>
     </w:p>
     <w:p>
       <w:pPr>
@@ -2420,7 +2629,7 @@
 </file>
 
 <file path=word/numbering.xml><?xml version="1.0" encoding="utf-8"?>
-<w:numbering xmlns:wpc="http://schemas.microsoft.com/office/word/2010/wordprocessingCanvas" xmlns:cx="http://schemas.microsoft.com/office/drawing/2014/chartex" xmlns:cx1="http://schemas.microsoft.com/office/drawing/2015/9/8/chartex" xmlns:cx2="http://schemas.microsoft.com/office/drawing/2015/10/21/chartex" xmlns:cx3="http://schemas.microsoft.com/office/drawing/2016/5/9/chartex" xmlns:cx4="http://schemas.microsoft.com/office/drawing/2016/5/10/chartex" xmlns:cx5="http://schemas.microsoft.com/office/drawing/2016/5/11/chartex" xmlns:cx6="http://schemas.microsoft.com/office/drawing/2016/5/12/chartex" xmlns:cx7="http://schemas.microsoft.com/office/drawing/2016/5/13/chartex" xmlns:cx8="http://schemas.microsoft.com/office/drawing/2016/5/14/chartex" xmlns:mc="http://schemas.openxmlformats.org/markup-compatibility/2006" xmlns:aink="http://schemas.microsoft.com/office/drawing/2016/ink" xmlns:am3d="http://schemas.microsoft.com/office/drawing/2017/model3d" xmlns:o="urn:schemas-microsoft-com:office:office" xmlns:r="http://schemas.openxmlformats.org/officeDocument/2006/relationships" xmlns:m="http://schemas.openxmlformats.org/officeDocument/2006/math" xmlns:v="urn:schemas-microsoft-com:vml" xmlns:wp14="http://schemas.microsoft.com/office/word/2010/wordprocessingDrawing" xmlns:wp="http://schemas.openxmlformats.org/drawingml/2006/wordprocessingDrawing" xmlns:w10="urn:schemas-microsoft-com:office:word" xmlns:w="http://schemas.openxmlformats.org/wordprocessingml/2006/main" xmlns:w14="http://schemas.microsoft.com/office/word/2010/wordml" xmlns:w15="http://schemas.microsoft.com/office/word/2012/wordml" xmlns:w16cid="http://schemas.microsoft.com/office/word/2016/wordml/cid" xmlns:w16se="http://schemas.microsoft.com/office/word/2015/wordml/symex" xmlns:wpg="http://schemas.microsoft.com/office/word/2010/wordprocessingGroup" xmlns:wpi="http://schemas.microsoft.com/office/word/2010/wordprocessingInk" xmlns:wne="http://schemas.microsoft.com/office/word/2006/wordml" xmlns:wps="http://schemas.microsoft.com/office/word/2010/wordprocessingShape" mc:Ignorable="w14 w15 w16se w16cid wp14">
+<w:numbering xmlns:wpc="http://schemas.microsoft.com/office/word/2010/wordprocessingCanvas" xmlns:cx="http://schemas.microsoft.com/office/drawing/2014/chartex" xmlns:cx1="http://schemas.microsoft.com/office/drawing/2015/9/8/chartex" xmlns:cx2="http://schemas.microsoft.com/office/drawing/2015/10/21/chartex" xmlns:cx3="http://schemas.microsoft.com/office/drawing/2016/5/9/chartex" xmlns:cx4="http://schemas.microsoft.com/office/drawing/2016/5/10/chartex" xmlns:cx5="http://schemas.microsoft.com/office/drawing/2016/5/11/chartex" xmlns:cx6="http://schemas.microsoft.com/office/drawing/2016/5/12/chartex" xmlns:cx7="http://schemas.microsoft.com/office/drawing/2016/5/13/chartex" xmlns:cx8="http://schemas.microsoft.com/office/drawing/2016/5/14/chartex" xmlns:mc="http://schemas.openxmlformats.org/markup-compatibility/2006" xmlns:aink="http://schemas.microsoft.com/office/drawing/2016/ink" xmlns:am3d="http://schemas.microsoft.com/office/drawing/2017/model3d" xmlns:o="urn:schemas-microsoft-com:office:office" xmlns:r="http://schemas.openxmlformats.org/officeDocument/2006/relationships" xmlns:m="http://schemas.openxmlformats.org/officeDocument/2006/math" xmlns:v="urn:schemas-microsoft-com:vml" xmlns:wp14="http://schemas.microsoft.com/office/word/2010/wordprocessingDrawing" xmlns:wp="http://schemas.openxmlformats.org/drawingml/2006/wordprocessingDrawing" xmlns:w10="urn:schemas-microsoft-com:office:word" xmlns:w="http://schemas.openxmlformats.org/wordprocessingml/2006/main" xmlns:w14="http://schemas.microsoft.com/office/word/2010/wordml" xmlns:w15="http://schemas.microsoft.com/office/word/2012/wordml" xmlns:w16cex="http://schemas.microsoft.com/office/word/2018/wordml/cex" xmlns:w16cid="http://schemas.microsoft.com/office/word/2016/wordml/cid" xmlns:w16="http://schemas.microsoft.com/office/word/2018/wordml" xmlns:w16se="http://schemas.microsoft.com/office/word/2015/wordml/symex" xmlns:wpg="http://schemas.microsoft.com/office/word/2010/wordprocessingGroup" xmlns:wpi="http://schemas.microsoft.com/office/word/2010/wordprocessingInk" xmlns:wne="http://schemas.microsoft.com/office/word/2006/wordml" xmlns:wps="http://schemas.microsoft.com/office/word/2010/wordprocessingShape" mc:Ignorable="w14 w15 w16se w16cid w16 w16cex wp14">
   <w:abstractNum w:abstractNumId="0" w15:restartNumberingAfterBreak="0">
     <w:nsid w:val="1382267E"/>
     <w:multiLevelType w:val="hybridMultilevel"/>
@@ -3237,7 +3446,7 @@
 </file>
 
 <file path=word/styles.xml><?xml version="1.0" encoding="utf-8"?>
-<w:styles xmlns:mc="http://schemas.openxmlformats.org/markup-compatibility/2006" xmlns:r="http://schemas.openxmlformats.org/officeDocument/2006/relationships" xmlns:w="http://schemas.openxmlformats.org/wordprocessingml/2006/main" xmlns:w14="http://schemas.microsoft.com/office/word/2010/wordml" xmlns:w15="http://schemas.microsoft.com/office/word/2012/wordml" xmlns:w16cid="http://schemas.microsoft.com/office/word/2016/wordml/cid" xmlns:w16se="http://schemas.microsoft.com/office/word/2015/wordml/symex" mc:Ignorable="w14 w15 w16se w16cid">
+<w:styles xmlns:mc="http://schemas.openxmlformats.org/markup-compatibility/2006" xmlns:r="http://schemas.openxmlformats.org/officeDocument/2006/relationships" xmlns:w="http://schemas.openxmlformats.org/wordprocessingml/2006/main" xmlns:w14="http://schemas.microsoft.com/office/word/2010/wordml" xmlns:w15="http://schemas.microsoft.com/office/word/2012/wordml" xmlns:w16cex="http://schemas.microsoft.com/office/word/2018/wordml/cex" xmlns:w16cid="http://schemas.microsoft.com/office/word/2016/wordml/cid" xmlns:w16="http://schemas.microsoft.com/office/word/2018/wordml" xmlns:w16se="http://schemas.microsoft.com/office/word/2015/wordml/symex" mc:Ignorable="w14 w15 w16se w16cid w16 w16cex">
   <w:docDefaults>
     <w:rPrDefault>
       <w:rPr>

</xml_diff>